<commit_message>
Merged PR 2770: change ONNXRUNTIME to ONNX Runtime
change ONNXRUNTIME to ONNX Runtime
</commit_message>
<xml_diff>
--- a/ONNXRuntime_EndUserLicenseAgreement.docx
+++ b/ONNXRuntime_EndUserLicenseAgreement.docx
@@ -6,8 +6,6 @@
       <w:pPr>
         <w:pStyle w:val="HeadingEULA"/>
       </w:pPr>
-      <w:bookmarkStart w:id="0" w:name="_GoBack"/>
-      <w:bookmarkEnd w:id="0"/>
       <w:r>
         <w:t>MICROSOFT SOFTWARE LICENSE TERMS</w:t>
       </w:r>
@@ -23,8 +21,13 @@
         <w:t>ONNX</w:t>
       </w:r>
       <w:r>
-        <w:t>RUNTIME</w:t>
-      </w:r>
+        <w:t xml:space="preserve"> R</w:t>
+      </w:r>
+      <w:r>
+        <w:t>UNTIME</w:t>
+      </w:r>
+      <w:bookmarkStart w:id="0" w:name="_GoBack"/>
+      <w:bookmarkEnd w:id="0"/>
       <w:r>
         <w:t xml:space="preserve"> (PREVIEW)</w:t>
       </w:r>
@@ -470,7 +473,6 @@
         <w:rPr>
           <w:b/>
         </w:rPr>
-        <w:lastRenderedPageBreak/>
         <w:t>EXPORT RESTRICTIONS.</w:t>
       </w:r>
       <w:r>
@@ -549,7 +551,11 @@
         <w:t>UPDATES.</w:t>
       </w:r>
       <w:r>
-        <w:t xml:space="preserve"> The software may periodically check for updates, and download and install them for you. You may obtain updates only from Microsoft or authorized sources. Microsoft may need to update your system to provide you with updates. You agree to receive these automatic updates without any additional notice. Updates may not include or support all existing software features, services, or peripheral devices.</w:t>
+        <w:t xml:space="preserve"> The software may periodically check for updates, and download and install them for you. You may obtain updates only from Microsoft or authorized sources. Microsoft may need to update your system </w:t>
+      </w:r>
+      <w:r>
+        <w:lastRenderedPageBreak/>
+        <w:t>to provide you with updates. You agree to receive these automatic updates without any additional notice. Updates may not include or support all existing software features, services, or peripheral devices.</w:t>
       </w:r>
     </w:p>
     <w:p>
@@ -753,11 +759,7 @@
         <w:t>.</w:t>
       </w:r>
       <w:r>
-        <w:t xml:space="preserve">, Microsoft will only be liable for slight negligence if Microsoft is in breach of such material contractual obligations, the fulfillment of which facilitate the due performance of this agreement, the breach of which would endanger </w:t>
-      </w:r>
-      <w:r>
-        <w:lastRenderedPageBreak/>
-        <w:t>the purpose of this agreement and the compliance with which a party may constantly trust in (so-called "cardinal obligations"). In other cases of slight negligence, Microsoft will not be liable for slight negligence.</w:t>
+        <w:t>, Microsoft will only be liable for slight negligence if Microsoft is in breach of such material contractual obligations, the fulfillment of which facilitate the due performance of this agreement, the breach of which would endanger the purpose of this agreement and the compliance with which a party may constantly trust in (so-called "cardinal obligations"). In other cases of slight negligence, Microsoft will not be liable for slight negligence.</w:t>
       </w:r>
     </w:p>
     <w:p>
@@ -807,7 +809,11 @@
       <w:bookmarkStart w:id="9" w:name="OLE_LINK76"/>
       <w:bookmarkStart w:id="10" w:name="OLE_LINK77"/>
       <w:r>
-        <w:t>claims for breach of contract</w:t>
+        <w:t xml:space="preserve">claims for breach of </w:t>
+      </w:r>
+      <w:r>
+        <w:lastRenderedPageBreak/>
+        <w:t>contract</w:t>
       </w:r>
       <w:r>
         <w:t>,</w:t>
@@ -942,7 +948,6 @@
         <w:pStyle w:val="Body1"/>
       </w:pPr>
       <w:r>
-        <w:lastRenderedPageBreak/>
         <w:t>Elle s’applique également, même si Microsoft connaissait ou devrait connaître l’éventualité d’un tel dommage. Si votre pays n’autorise pas l’exclusion ou la limitation de responsabilité pour les dommages indirects, accessoires ou de quelque nature que ce soit, il se peut que la limitation ou l’exclusion ci-dessus ne s’appliquera pas à votre égard.</w:t>
       </w:r>
     </w:p>
@@ -9473,15 +9478,8 @@
 <file path=customXml/itemProps2.xml><?xml version="1.0" encoding="utf-8"?>
 <ds:datastoreItem xmlns:ds="http://schemas.openxmlformats.org/officeDocument/2006/customXml" ds:itemID="{E241E80D-2E1D-4F70-92EB-299A74E08098}">
   <ds:schemaRefs>
+    <ds:schemaRef ds:uri="http://schemas.microsoft.com/office/2006/metadata/properties"/>
     <ds:schemaRef ds:uri="http://schemas.microsoft.com/office/infopath/2007/PartnerControls"/>
-    <ds:schemaRef ds:uri="http://purl.org/dc/elements/1.1/"/>
-    <ds:schemaRef ds:uri="http://schemas.microsoft.com/office/2006/metadata/properties"/>
-    <ds:schemaRef ds:uri="eafbe288-58a4-43af-8b16-d4543a9315fe"/>
-    <ds:schemaRef ds:uri="http://schemas.microsoft.com/office/2006/documentManagement/types"/>
-    <ds:schemaRef ds:uri="http://purl.org/dc/terms/"/>
-    <ds:schemaRef ds:uri="http://schemas.openxmlformats.org/package/2006/metadata/core-properties"/>
-    <ds:schemaRef ds:uri="http://purl.org/dc/dcmitype/"/>
-    <ds:schemaRef ds:uri="http://www.w3.org/XML/1998/namespace"/>
   </ds:schemaRefs>
 </ds:datastoreItem>
 </file>

</xml_diff>